<commit_message>
Nghia: add reference source into 'Su_dung_Github_co_ban.docx' file
</commit_message>
<xml_diff>
--- a/Sử-dụng-git-bash-cơ-bản.docx
+++ b/Sử-dụng-git-bash-cơ-bản.docx
@@ -5751,7 +5751,15 @@
           <w:shd w:val="clear" w:color="auto" w:fill="FFFFFF"/>
         </w:rPr>
         <w:br/>
-        <w:t xml:space="preserve">    - </w:t>
+        <w:t xml:space="preserve">    </w:t>
+      </w:r>
+      <w:r>
+        <w:rPr>
+          <w:szCs w:val="24"/>
+          <w:shd w:val="clear" w:color="auto" w:fill="FFFFFF"/>
+          <w:lang w:val="fr-FR"/>
+        </w:rPr>
+        <w:t xml:space="preserve">- </w:t>
       </w:r>
       <w:r>
         <w:rPr>
@@ -5761,6 +5769,7 @@
           <w:sz w:val="24"/>
           <w:szCs w:val="24"/>
           <w:shd w:val="clear" w:color="auto" w:fill="F9F2F4"/>
+          <w:lang w:val="fr-FR"/>
         </w:rPr>
         <w:t>origin</w:t>
       </w:r>
@@ -5770,6 +5779,7 @@
           <w:b/>
           <w:szCs w:val="24"/>
           <w:shd w:val="clear" w:color="auto" w:fill="F9F2F4"/>
+          <w:lang w:val="fr-FR"/>
         </w:rPr>
         <w:t> </w:t>
       </w:r>
@@ -5777,6 +5787,7 @@
         <w:rPr>
           <w:szCs w:val="24"/>
           <w:shd w:val="clear" w:color="auto" w:fill="FFFFFF"/>
+          <w:lang w:val="fr-FR"/>
         </w:rPr>
         <w:t>nghĩa là tên remote và</w:t>
       </w:r>
@@ -5785,6 +5796,7 @@
           <w:rStyle w:val="apple-converted-space"/>
           <w:szCs w:val="24"/>
           <w:shd w:val="clear" w:color="auto" w:fill="FFFFFF"/>
+          <w:lang w:val="fr-FR"/>
         </w:rPr>
         <w:t> </w:t>
       </w:r>
@@ -5796,6 +5808,7 @@
           <w:sz w:val="24"/>
           <w:szCs w:val="24"/>
           <w:shd w:val="clear" w:color="auto" w:fill="F9F2F4"/>
+          <w:lang w:val="fr-FR"/>
         </w:rPr>
         <w:t>master</w:t>
       </w:r>
@@ -5803,8 +5816,16 @@
         <w:rPr>
           <w:szCs w:val="24"/>
           <w:shd w:val="clear" w:color="auto" w:fill="FFFFFF"/>
-        </w:rPr>
-        <w:t> là tên branch. Bây giờ bạn có thể kiểm tra kho chứa trên Github rồi đó.</w:t>
+          <w:lang w:val="fr-FR"/>
+        </w:rPr>
+        <w:t xml:space="preserve"> là tên branch. </w:t>
+      </w:r>
+      <w:r>
+        <w:rPr>
+          <w:szCs w:val="24"/>
+          <w:shd w:val="clear" w:color="auto" w:fill="FFFFFF"/>
+        </w:rPr>
+        <w:t>Bây giờ bạn có thể kiểm tra kho chứa trên Github rồi đó.</w:t>
       </w:r>
       <w:r>
         <w:rPr>
@@ -6268,6 +6289,7 @@
           <w:color w:val="C00000"/>
           <w:sz w:val="24"/>
           <w:szCs w:val="24"/>
+          <w:lang w:val="fr-FR"/>
         </w:rPr>
       </w:pPr>
       <w:bookmarkStart w:id="13" w:name="_Toc468658561"/>
@@ -6277,6 +6299,7 @@
           <w:szCs w:val="24"/>
           <w:u w:val="single"/>
           <w:shd w:val="clear" w:color="auto" w:fill="FFFFFF"/>
+          <w:lang w:val="fr-FR"/>
         </w:rPr>
         <w:t>I</w:t>
       </w:r>
@@ -6286,46 +6309,45 @@
           <w:rFonts w:ascii="Times New Roman" w:hAnsi="Times New Roman" w:cs="Times New Roman"/>
           <w:b/>
           <w:u w:val="single"/>
-        </w:rPr>
-        <w:t>I</w:t>
-      </w:r>
+          <w:lang w:val="fr-FR"/>
+        </w:rPr>
+        <w:t>I. Commit là gì và nó hoạt động ra sao?</w:t>
+      </w:r>
+      <w:bookmarkEnd w:id="13"/>
+    </w:p>
+    <w:p>
+      <w:pPr>
+        <w:spacing w:after="0" w:line="240" w:lineRule="auto"/>
+        <w:rPr>
+          <w:szCs w:val="24"/>
+          <w:lang w:val="fr-FR"/>
+        </w:rPr>
+      </w:pPr>
       <w:r>
         <w:rPr>
           <w:rStyle w:val="Heading2Char"/>
           <w:rFonts w:ascii="Times New Roman" w:hAnsi="Times New Roman" w:cs="Times New Roman"/>
-          <w:b/>
-          <w:u w:val="single"/>
-        </w:rPr>
-        <w:t>. Commit là gì và nó hoạt động ra sao?</w:t>
-      </w:r>
-      <w:bookmarkEnd w:id="13"/>
-    </w:p>
-    <w:p>
-      <w:pPr>
-        <w:spacing w:after="0" w:line="240" w:lineRule="auto"/>
-        <w:rPr>
-          <w:szCs w:val="24"/>
-        </w:rPr>
-      </w:pPr>
-      <w:r>
-        <w:rPr>
-          <w:rStyle w:val="Heading2Char"/>
-          <w:rFonts w:ascii="Times New Roman" w:hAnsi="Times New Roman" w:cs="Times New Roman"/>
+          <w:lang w:val="fr-FR"/>
         </w:rPr>
         <w:br/>
       </w:r>
       <w:r>
+        <w:rPr>
+          <w:lang w:val="fr-FR"/>
+        </w:rPr>
         <w:t xml:space="preserve">     - </w:t>
       </w:r>
       <w:r>
         <w:rPr>
           <w:szCs w:val="24"/>
+          <w:lang w:val="fr-FR"/>
         </w:rPr>
         <w:t xml:space="preserve">Hiểu đơn giản hơn, commit nghĩa là một hành động để Git lưu lại một bản chụp (snapshot) của các sự thay đổi trong thư mục làm việc, và các tập tin và thư mục được thay đổi đã </w:t>
       </w:r>
       <w:r>
         <w:rPr>
           <w:szCs w:val="24"/>
+          <w:lang w:val="fr-FR"/>
         </w:rPr>
         <w:lastRenderedPageBreak/>
         <w:t xml:space="preserve">phải nằm trong </w:t>
@@ -6334,25 +6356,34 @@
         <w:rPr>
           <w:b/>
           <w:szCs w:val="24"/>
+          <w:lang w:val="fr-FR"/>
         </w:rPr>
         <w:t>Staging Area</w:t>
       </w:r>
       <w:r>
         <w:rPr>
           <w:szCs w:val="24"/>
+          <w:lang w:val="fr-FR"/>
         </w:rPr>
         <w:t>. Mỗi lần commit nó sẽ được lưu lại lịch sử chỉnh sửa của mã nguồn kèm theo tên và địa chỉ email của người commit. Ngoài ra trong Git bạn cũng có thể khôi phục lại tập tin trong lịch sử commit của nó để chia cho mộ</w:t>
       </w:r>
       <w:r>
+        <w:rPr>
+          <w:lang w:val="fr-FR"/>
+        </w:rPr>
         <w:t>t phân nhánh (branch) khác.</w:t>
       </w:r>
       <w:r>
+        <w:rPr>
+          <w:lang w:val="fr-FR"/>
+        </w:rPr>
         <w:br/>
         <w:t xml:space="preserve">     - </w:t>
       </w:r>
       <w:r>
         <w:rPr>
           <w:szCs w:val="24"/>
+          <w:lang w:val="fr-FR"/>
         </w:rPr>
         <w:t>Và tất nhiên, lệnh commit trong Git sẽ là</w:t>
       </w:r>
@@ -6360,6 +6391,7 @@
         <w:rPr>
           <w:rStyle w:val="apple-converted-space"/>
           <w:szCs w:val="24"/>
+          <w:lang w:val="fr-FR"/>
         </w:rPr>
         <w:t> </w:t>
       </w:r>
@@ -6371,6 +6403,7 @@
           <w:sz w:val="24"/>
           <w:szCs w:val="24"/>
           <w:shd w:val="clear" w:color="auto" w:fill="F9F2F4"/>
+          <w:lang w:val="fr-FR"/>
         </w:rPr>
         <w:t>git commit -m "Lời nhắn"</w:t>
       </w:r>
@@ -6378,16 +6411,21 @@
         <w:rPr>
           <w:b/>
           <w:szCs w:val="24"/>
+          <w:lang w:val="fr-FR"/>
         </w:rPr>
         <w:t>.</w:t>
       </w:r>
       <w:r>
+        <w:rPr>
+          <w:lang w:val="fr-FR"/>
+        </w:rPr>
         <w:br/>
         <w:t xml:space="preserve">     - </w:t>
       </w:r>
       <w:r>
         <w:rPr>
           <w:szCs w:val="24"/>
+          <w:lang w:val="fr-FR"/>
         </w:rPr>
         <w:t>Và nếu bạn</w:t>
       </w:r>
@@ -6395,6 +6433,7 @@
         <w:rPr>
           <w:rStyle w:val="apple-converted-space"/>
           <w:szCs w:val="24"/>
+          <w:lang w:val="fr-FR"/>
         </w:rPr>
         <w:t> </w:t>
       </w:r>
@@ -6402,6 +6441,7 @@
         <w:rPr>
           <w:rStyle w:val="Strong"/>
           <w:szCs w:val="24"/>
+          <w:lang w:val="fr-FR"/>
         </w:rPr>
         <w:t>muốn đưa tập tin lên repository thì bạn phải commit nó trước</w:t>
       </w:r>
@@ -6409,12 +6449,14 @@
         <w:rPr>
           <w:rStyle w:val="apple-converted-space"/>
           <w:szCs w:val="24"/>
+          <w:lang w:val="fr-FR"/>
         </w:rPr>
         <w:t> </w:t>
       </w:r>
       <w:r>
         <w:rPr>
           <w:szCs w:val="24"/>
+          <w:lang w:val="fr-FR"/>
         </w:rPr>
         <w:t>rồi sau đó lệnh</w:t>
       </w:r>
@@ -6422,6 +6464,7 @@
         <w:rPr>
           <w:rStyle w:val="apple-converted-space"/>
           <w:szCs w:val="24"/>
+          <w:lang w:val="fr-FR"/>
         </w:rPr>
         <w:t> </w:t>
       </w:r>
@@ -6433,6 +6476,7 @@
           <w:sz w:val="24"/>
           <w:szCs w:val="24"/>
           <w:shd w:val="clear" w:color="auto" w:fill="F9F2F4"/>
+          <w:lang w:val="fr-FR"/>
         </w:rPr>
         <w:t>git push origin master</w:t>
       </w:r>
@@ -6440,18 +6484,21 @@
         <w:rPr>
           <w:b/>
           <w:szCs w:val="24"/>
+          <w:lang w:val="fr-FR"/>
         </w:rPr>
         <w:t> </w:t>
       </w:r>
       <w:r>
         <w:rPr>
           <w:szCs w:val="24"/>
+          <w:lang w:val="fr-FR"/>
         </w:rPr>
         <w:t>sẽ có nhiệm vụ đưa toàn bộ các tập tin đã được commit lên repository.</w:t>
       </w:r>
       <w:r>
         <w:rPr>
           <w:szCs w:val="24"/>
+          <w:lang w:val="fr-FR"/>
         </w:rPr>
         <w:br/>
       </w:r>
@@ -7530,7 +7577,6 @@
           <w:szCs w:val="24"/>
           <w:shd w:val="clear" w:color="auto" w:fill="FFFFFF"/>
         </w:rPr>
-        <w:lastRenderedPageBreak/>
         <w:br/>
       </w:r>
       <w:bookmarkStart w:id="18" w:name="_Toc468658566"/>
@@ -7586,7 +7632,14 @@
         <w:rPr>
           <w:shd w:val="clear" w:color="auto" w:fill="FFFFFF"/>
         </w:rPr>
-        <w:t xml:space="preserve">. Lệnh </w:t>
+        <w:t xml:space="preserve">. </w:t>
+      </w:r>
+      <w:r>
+        <w:rPr>
+          <w:shd w:val="clear" w:color="auto" w:fill="FFFFFF"/>
+        </w:rPr>
+        <w:lastRenderedPageBreak/>
+        <w:t xml:space="preserve">Lệnh </w:t>
       </w:r>
       <w:r>
         <w:rPr>
@@ -7774,8 +7827,8 @@
           <w:szCs w:val="48"/>
         </w:rPr>
       </w:pPr>
-      <w:bookmarkStart w:id="19" w:name="_Toc468547558"/>
-      <w:bookmarkStart w:id="20" w:name="_Toc468658567"/>
+      <w:bookmarkStart w:id="19" w:name="_Toc468658567"/>
+      <w:bookmarkStart w:id="20" w:name="_Toc468547558"/>
       <w:r>
         <w:rPr>
           <w:rFonts w:ascii="Times New Roman" w:hAnsi="Times New Roman" w:cs="Times New Roman"/>
@@ -7785,7 +7838,7 @@
         <w:lastRenderedPageBreak/>
         <w:t>Bài 4: Git Log và Undo Commit</w:t>
       </w:r>
-      <w:bookmarkEnd w:id="20"/>
+      <w:bookmarkEnd w:id="19"/>
     </w:p>
     <w:p>
       <w:pPr>
@@ -7953,7 +8006,7 @@
           </wp:inline>
         </w:drawing>
       </w:r>
-      <w:bookmarkEnd w:id="19"/>
+      <w:bookmarkEnd w:id="20"/>
     </w:p>
     <w:p>
       <w:pPr>
@@ -8493,6 +8546,7 @@
           <w:szCs w:val="24"/>
         </w:rPr>
         <w:br/>
+        <w:t xml:space="preserve">        </w:t>
       </w:r>
       <w:r>
         <w:rPr>
@@ -8501,62 +8555,61 @@
           <w:sz w:val="24"/>
           <w:szCs w:val="24"/>
         </w:rPr>
+        <w:t>-</w:t>
+      </w:r>
+      <w:r>
+        <w:rPr>
+          <w:rFonts w:ascii="Times New Roman" w:hAnsi="Times New Roman" w:cs="Times New Roman"/>
+          <w:b/>
+          <w:sz w:val="24"/>
+          <w:szCs w:val="24"/>
+        </w:rPr>
+        <w:t xml:space="preserve"> </w:t>
+      </w:r>
+      <w:r>
+        <w:rPr>
+          <w:rFonts w:ascii="Times New Roman" w:hAnsi="Times New Roman" w:cs="Times New Roman"/>
+          <w:sz w:val="24"/>
+          <w:szCs w:val="24"/>
+        </w:rPr>
+        <w:t>Các</w:t>
+      </w:r>
+      <w:r>
+        <w:rPr>
+          <w:rStyle w:val="apple-converted-space"/>
+          <w:rFonts w:ascii="Times New Roman" w:hAnsi="Times New Roman" w:cs="Times New Roman"/>
+          <w:sz w:val="24"/>
+          <w:szCs w:val="24"/>
+        </w:rPr>
+        <w:t> </w:t>
+      </w:r>
+      <w:r>
+        <w:rPr>
+          <w:rStyle w:val="HTMLCode"/>
+          <w:rFonts w:ascii="Times New Roman" w:hAnsi="Times New Roman" w:cs="Times New Roman"/>
+          <w:b/>
+          <w:sz w:val="24"/>
+          <w:szCs w:val="24"/>
+          <w:shd w:val="clear" w:color="auto" w:fill="F9F2F4"/>
+        </w:rPr>
+        <w:t>%tag</w:t>
+      </w:r>
+      <w:r>
+        <w:rPr>
+          <w:rFonts w:ascii="Times New Roman" w:hAnsi="Times New Roman" w:cs="Times New Roman"/>
+          <w:sz w:val="24"/>
+          <w:szCs w:val="24"/>
+        </w:rPr>
+        <w:t xml:space="preserve"> phải dược đặt trong cặp dấu ngoặc kép và bạn có thể sử dụng </w:t>
+      </w:r>
+      <w:r>
+        <w:rPr>
+          <w:rFonts w:ascii="Times New Roman" w:hAnsi="Times New Roman" w:cs="Times New Roman"/>
+          <w:sz w:val="24"/>
+          <w:szCs w:val="24"/>
+        </w:rPr>
         <w:lastRenderedPageBreak/>
-        <w:t xml:space="preserve">        </w:t>
-      </w:r>
-      <w:r>
-        <w:rPr>
-          <w:rFonts w:ascii="Times New Roman" w:hAnsi="Times New Roman" w:cs="Times New Roman"/>
-          <w:b/>
-          <w:sz w:val="24"/>
-          <w:szCs w:val="24"/>
-        </w:rPr>
-        <w:t>-</w:t>
-      </w:r>
-      <w:r>
-        <w:rPr>
-          <w:rFonts w:ascii="Times New Roman" w:hAnsi="Times New Roman" w:cs="Times New Roman"/>
-          <w:b/>
-          <w:sz w:val="24"/>
-          <w:szCs w:val="24"/>
-        </w:rPr>
-        <w:t xml:space="preserve"> </w:t>
-      </w:r>
-      <w:r>
-        <w:rPr>
-          <w:rFonts w:ascii="Times New Roman" w:hAnsi="Times New Roman" w:cs="Times New Roman"/>
-          <w:sz w:val="24"/>
-          <w:szCs w:val="24"/>
-        </w:rPr>
-        <w:t>Các</w:t>
-      </w:r>
-      <w:r>
-        <w:rPr>
-          <w:rStyle w:val="apple-converted-space"/>
-          <w:rFonts w:ascii="Times New Roman" w:hAnsi="Times New Roman" w:cs="Times New Roman"/>
-          <w:sz w:val="24"/>
-          <w:szCs w:val="24"/>
-        </w:rPr>
-        <w:t> </w:t>
-      </w:r>
-      <w:r>
-        <w:rPr>
-          <w:rStyle w:val="HTMLCode"/>
-          <w:rFonts w:ascii="Times New Roman" w:hAnsi="Times New Roman" w:cs="Times New Roman"/>
-          <w:b/>
-          <w:sz w:val="24"/>
-          <w:szCs w:val="24"/>
-          <w:shd w:val="clear" w:color="auto" w:fill="F9F2F4"/>
-        </w:rPr>
-        <w:t>%tag</w:t>
-      </w:r>
-      <w:r>
-        <w:rPr>
-          <w:rFonts w:ascii="Times New Roman" w:hAnsi="Times New Roman" w:cs="Times New Roman"/>
-          <w:sz w:val="24"/>
-          <w:szCs w:val="24"/>
-        </w:rPr>
-        <w:t> phải dược đặt trong cặp dấu ngoặc kép và bạn có thể sử dụng nhiều</w:t>
+        <w:t>nhiều</w:t>
       </w:r>
       <w:r>
         <w:rPr>
@@ -8763,6 +8816,7 @@
           <w:rFonts w:eastAsia="Times New Roman"/>
           <w:color w:val="212121"/>
           <w:szCs w:val="24"/>
+          <w:lang w:val="fr-FR"/>
         </w:rPr>
         <w:t xml:space="preserve">       </w:t>
       </w:r>
@@ -8810,6 +8864,7 @@
           <w:rFonts w:eastAsia="Times New Roman"/>
           <w:color w:val="212121"/>
           <w:szCs w:val="24"/>
+          <w:lang w:val="fr-FR"/>
         </w:rPr>
         <w:t xml:space="preserve">       </w:t>
       </w:r>
@@ -8857,6 +8912,7 @@
           <w:rFonts w:eastAsia="Times New Roman"/>
           <w:color w:val="212121"/>
           <w:szCs w:val="24"/>
+          <w:lang w:val="fr-FR"/>
         </w:rPr>
         <w:t xml:space="preserve">       </w:t>
       </w:r>
@@ -8904,6 +8960,7 @@
           <w:rFonts w:eastAsia="Times New Roman"/>
           <w:color w:val="212121"/>
           <w:szCs w:val="24"/>
+          <w:lang w:val="fr-FR"/>
         </w:rPr>
         <w:t xml:space="preserve">       </w:t>
       </w:r>
@@ -9165,6 +9222,7 @@
           <w:rFonts w:eastAsia="Times New Roman"/>
           <w:color w:val="212121"/>
           <w:szCs w:val="24"/>
+          <w:lang w:val="fr-FR"/>
         </w:rPr>
         <w:t xml:space="preserve">       </w:t>
       </w:r>
@@ -9212,6 +9270,7 @@
           <w:rFonts w:eastAsia="Times New Roman"/>
           <w:color w:val="212121"/>
           <w:szCs w:val="24"/>
+          <w:lang w:val="fr-FR"/>
         </w:rPr>
         <w:t xml:space="preserve">       </w:t>
       </w:r>
@@ -9259,6 +9318,7 @@
           <w:rFonts w:eastAsia="Times New Roman"/>
           <w:color w:val="212121"/>
           <w:szCs w:val="24"/>
+          <w:lang w:val="fr-FR"/>
         </w:rPr>
         <w:t xml:space="preserve">       </w:t>
       </w:r>
@@ -9305,6 +9365,7 @@
           <w:rFonts w:eastAsia="Times New Roman"/>
           <w:color w:val="212121"/>
           <w:szCs w:val="24"/>
+          <w:lang w:val="fr-FR"/>
         </w:rPr>
         <w:t xml:space="preserve">       </w:t>
       </w:r>
@@ -9641,9 +9702,7 @@
         <w:lastRenderedPageBreak/>
         <w:t>IV. Bỏ tập tin ra khỏi Staging Area</w:t>
       </w:r>
-      <w:bookmarkStart w:id="25" w:name="_GoBack"/>
       <w:bookmarkEnd w:id="24"/>
-      <w:bookmarkEnd w:id="25"/>
     </w:p>
     <w:p>
       <w:pPr>
@@ -9734,8 +9793,8 @@
           <w:szCs w:val="48"/>
         </w:rPr>
       </w:pPr>
-      <w:bookmarkStart w:id="26" w:name="_Toc468547559"/>
-      <w:bookmarkStart w:id="27" w:name="_Toc468658572"/>
+      <w:bookmarkStart w:id="25" w:name="_Toc468547559"/>
+      <w:bookmarkStart w:id="26" w:name="_Toc468658572"/>
       <w:r>
         <w:rPr>
           <w:rStyle w:val="Heading1Char"/>
@@ -9746,8 +9805,8 @@
         <w:lastRenderedPageBreak/>
         <w:t>Bài 5: Đánh dấu commit với Tag</w:t>
       </w:r>
+      <w:bookmarkEnd w:id="25"/>
       <w:bookmarkEnd w:id="26"/>
-      <w:bookmarkEnd w:id="27"/>
     </w:p>
     <w:p>
       <w:pPr>
@@ -9848,7 +9907,7 @@
         </w:rPr>
         <w:br/>
       </w:r>
-      <w:bookmarkStart w:id="28" w:name="_Toc468658573"/>
+      <w:bookmarkStart w:id="27" w:name="_Toc468658573"/>
       <w:r>
         <w:rPr>
           <w:rStyle w:val="Heading2Char"/>
@@ -9858,7 +9917,7 @@
         </w:rPr>
         <w:t>I. Lightweight Tag và Annotated Tag</w:t>
       </w:r>
-      <w:bookmarkEnd w:id="28"/>
+      <w:bookmarkEnd w:id="27"/>
     </w:p>
     <w:p>
       <w:pPr>
@@ -9937,7 +9996,7 @@
         </w:rPr>
         <w:br/>
       </w:r>
-      <w:bookmarkStart w:id="29" w:name="_Toc468658574"/>
+      <w:bookmarkStart w:id="28" w:name="_Toc468658574"/>
       <w:r>
         <w:rPr>
           <w:rStyle w:val="Heading2Char"/>
@@ -9956,7 +10015,7 @@
         </w:rPr>
         <w:t>h tạo Lightweight Tag</w:t>
       </w:r>
-      <w:bookmarkEnd w:id="29"/>
+      <w:bookmarkEnd w:id="28"/>
     </w:p>
     <w:p>
       <w:pPr>
@@ -10327,7 +10386,7 @@
           <w:u w:val="single"/>
         </w:rPr>
       </w:pPr>
-      <w:bookmarkStart w:id="30" w:name="_Toc468658575"/>
+      <w:bookmarkStart w:id="29" w:name="_Toc468658575"/>
       <w:r>
         <w:rPr>
           <w:rStyle w:val="Heading2Char"/>
@@ -10335,10 +10394,9 @@
           <w:b/>
           <w:u w:val="single"/>
         </w:rPr>
-        <w:lastRenderedPageBreak/>
         <w:t>III. Cách tạo Annotated Tag</w:t>
       </w:r>
-      <w:bookmarkEnd w:id="30"/>
+      <w:bookmarkEnd w:id="29"/>
       <w:r>
         <w:rPr>
           <w:b/>
@@ -10360,6 +10418,7 @@
         <w:rPr>
           <w:b/>
         </w:rPr>
+        <w:lastRenderedPageBreak/>
         <w:br/>
       </w:r>
       <w:r>
@@ -10529,7 +10588,7 @@
         </w:rPr>
         <w:br/>
       </w:r>
-      <w:bookmarkStart w:id="31" w:name="_Toc468658576"/>
+      <w:bookmarkStart w:id="30" w:name="_Toc468658576"/>
       <w:r>
         <w:rPr>
           <w:rStyle w:val="Heading2Char"/>
@@ -10539,7 +10598,7 @@
         </w:rPr>
         <w:t>IV. Thêm Tag cho các commit cũ</w:t>
       </w:r>
-      <w:bookmarkEnd w:id="31"/>
+      <w:bookmarkEnd w:id="30"/>
     </w:p>
     <w:p>
       <w:pPr>
@@ -10922,10 +10981,9 @@
           <w:color w:val="636363"/>
           <w:shd w:val="clear" w:color="auto" w:fill="FFFFFF"/>
         </w:rPr>
-        <w:lastRenderedPageBreak/>
         <w:br/>
       </w:r>
-      <w:bookmarkStart w:id="32" w:name="_Toc468658577"/>
+      <w:bookmarkStart w:id="31" w:name="_Toc468658577"/>
       <w:r>
         <w:rPr>
           <w:rStyle w:val="Heading2Char"/>
@@ -10935,7 +10993,7 @@
         </w:rPr>
         <w:t>V. Nhập tag vào branch</w:t>
       </w:r>
-      <w:bookmarkEnd w:id="32"/>
+      <w:bookmarkEnd w:id="31"/>
     </w:p>
     <w:p>
       <w:pPr>
@@ -10947,6 +11005,7 @@
         <w:rPr>
           <w:color w:val="C00000"/>
         </w:rPr>
+        <w:lastRenderedPageBreak/>
         <w:br/>
       </w:r>
       <w:r>
@@ -11324,8 +11383,8 @@
           <w:szCs w:val="44"/>
         </w:rPr>
       </w:pPr>
-      <w:bookmarkStart w:id="33" w:name="_Toc468547560"/>
-      <w:bookmarkStart w:id="34" w:name="_Toc468658578"/>
+      <w:bookmarkStart w:id="32" w:name="_Toc468547560"/>
+      <w:bookmarkStart w:id="33" w:name="_Toc468658578"/>
       <w:r>
         <w:rPr>
           <w:rFonts w:ascii="Times New Roman" w:hAnsi="Times New Roman" w:cs="Times New Roman"/>
@@ -11335,8 +11394,8 @@
         <w:lastRenderedPageBreak/>
         <w:t>Bài 6 : Sơ lược Remote Respository và Origin</w:t>
       </w:r>
+      <w:bookmarkEnd w:id="32"/>
       <w:bookmarkEnd w:id="33"/>
-      <w:bookmarkEnd w:id="34"/>
     </w:p>
     <w:p>
       <w:pPr>
@@ -11727,7 +11786,7 @@
         </w:rPr>
         <w:br/>
       </w:r>
-      <w:bookmarkStart w:id="35" w:name="_Toc468658579"/>
+      <w:bookmarkStart w:id="34" w:name="_Toc468658579"/>
       <w:r>
         <w:rPr>
           <w:rStyle w:val="Heading2Char"/>
@@ -11737,7 +11796,7 @@
         </w:rPr>
         <w:t>I. Đổi tên remote</w:t>
       </w:r>
-      <w:bookmarkEnd w:id="35"/>
+      <w:bookmarkEnd w:id="34"/>
       <w:r>
         <w:rPr>
           <w:b/>
@@ -11961,7 +12020,7 @@
         </w:rPr>
         <w:br/>
       </w:r>
-      <w:bookmarkStart w:id="36" w:name="_Toc468658580"/>
+      <w:bookmarkStart w:id="35" w:name="_Toc468658580"/>
       <w:r>
         <w:rPr>
           <w:rStyle w:val="Heading2Char"/>
@@ -11971,7 +12030,7 @@
         </w:rPr>
         <w:t>II.Thêm một remote</w:t>
       </w:r>
-      <w:bookmarkEnd w:id="36"/>
+      <w:bookmarkEnd w:id="35"/>
       <w:r>
         <w:rPr>
           <w:rStyle w:val="Heading2Char"/>
@@ -12384,7 +12443,7 @@
           <w:u w:val="single"/>
         </w:rPr>
       </w:pPr>
-      <w:bookmarkStart w:id="37" w:name="_Toc468658581"/>
+      <w:bookmarkStart w:id="36" w:name="_Toc468658581"/>
       <w:r>
         <w:rPr>
           <w:rStyle w:val="Heading2Char"/>
@@ -12412,7 +12471,7 @@
         </w:rPr>
         <w:t xml:space="preserve"> Sự khác nhau giữa clone, fetch và pull</w:t>
       </w:r>
-      <w:bookmarkEnd w:id="37"/>
+      <w:bookmarkEnd w:id="36"/>
     </w:p>
     <w:p>
       <w:pPr>
@@ -12520,7 +12579,7 @@
         </w:rPr>
         <w:br/>
       </w:r>
-      <w:bookmarkStart w:id="38" w:name="_Toc468658582"/>
+      <w:bookmarkStart w:id="37" w:name="_Toc468658582"/>
       <w:r>
         <w:rPr>
           <w:rStyle w:val="Heading2Char"/>
@@ -12530,7 +12589,7 @@
         </w:rPr>
         <w:t>IV. Các loại giao thức của Remote Repository</w:t>
       </w:r>
-      <w:bookmarkEnd w:id="38"/>
+      <w:bookmarkEnd w:id="37"/>
       <w:r>
         <w:rPr>
           <w:rStyle w:val="Heading2Char"/>
@@ -12858,8 +12917,8 @@
           <w:szCs w:val="48"/>
         </w:rPr>
       </w:pPr>
-      <w:bookmarkStart w:id="39" w:name="_Toc468547561"/>
-      <w:bookmarkStart w:id="40" w:name="_Toc468658583"/>
+      <w:bookmarkStart w:id="38" w:name="_Toc468547561"/>
+      <w:bookmarkStart w:id="39" w:name="_Toc468658583"/>
       <w:r>
         <w:rPr>
           <w:rStyle w:val="Heading1Char"/>
@@ -12870,8 +12929,8 @@
         <w:lastRenderedPageBreak/>
         <w:t>Bài 7: Branch – Kỹ thuật phân nhánh</w:t>
       </w:r>
+      <w:bookmarkEnd w:id="38"/>
       <w:bookmarkEnd w:id="39"/>
-      <w:bookmarkEnd w:id="40"/>
       <w:r>
         <w:rPr>
           <w:b/>
@@ -13007,25 +13066,28 @@
           <w:rFonts w:ascii="Times New Roman" w:hAnsi="Times New Roman" w:cs="Times New Roman"/>
           <w:b/>
           <w:u w:val="single"/>
+          <w:lang w:val="fr-FR"/>
         </w:rPr>
       </w:pPr>
       <w:r>
         <w:rPr>
           <w:color w:val="000000" w:themeColor="text1"/>
+          <w:lang w:val="fr-FR"/>
         </w:rPr>
         <w:br/>
       </w:r>
-      <w:bookmarkStart w:id="41" w:name="_Toc468658584"/>
+      <w:bookmarkStart w:id="40" w:name="_Toc468658584"/>
       <w:r>
         <w:rPr>
           <w:rStyle w:val="Heading2Char"/>
           <w:rFonts w:ascii="Times New Roman" w:hAnsi="Times New Roman" w:cs="Times New Roman"/>
           <w:b/>
           <w:u w:val="single"/>
+          <w:lang w:val="fr-FR"/>
         </w:rPr>
         <w:t>I. Branch trong git là gì?</w:t>
       </w:r>
-      <w:bookmarkEnd w:id="41"/>
+      <w:bookmarkEnd w:id="40"/>
     </w:p>
     <w:p>
       <w:pPr>
@@ -13033,22 +13095,30 @@
         <w:keepNext/>
         <w:shd w:val="clear" w:color="auto" w:fill="FFFFFF"/>
         <w:spacing w:before="0" w:beforeAutospacing="0" w:after="0" w:afterAutospacing="0"/>
+        <w:rPr>
+          <w:lang w:val="fr-FR"/>
+        </w:rPr>
       </w:pPr>
       <w:r>
         <w:rPr>
           <w:b/>
           <w:color w:val="000000" w:themeColor="text1"/>
           <w:u w:val="single"/>
+          <w:lang w:val="fr-FR"/>
         </w:rPr>
         <w:br/>
       </w:r>
       <w:r>
         <w:rPr>
           <w:color w:val="636363"/>
+          <w:lang w:val="fr-FR"/>
         </w:rPr>
         <w:t xml:space="preserve">     </w:t>
       </w:r>
       <w:r>
+        <w:rPr>
+          <w:lang w:val="fr-FR"/>
+        </w:rPr>
         <w:t xml:space="preserve">- Khi bắt đầu khởi tạo một repository hoặc clone một repository, bạn sẽ có một nhánh (branch) chính tên là </w:t>
       </w:r>
       <w:r>
@@ -13059,19 +13129,27 @@
           <w:sz w:val="24"/>
           <w:szCs w:val="24"/>
           <w:shd w:val="clear" w:color="auto" w:fill="F9F2F4"/>
+          <w:lang w:val="fr-FR"/>
         </w:rPr>
         <w:t>master</w:t>
       </w:r>
       <w:r>
+        <w:rPr>
+          <w:lang w:val="fr-FR"/>
+        </w:rPr>
         <w:t> (bạn có thể hiểu master là một cái thân cây). Đây là branch mà sẽ chứa toàn bộ các mã nguồn chính trong repository.</w:t>
       </w:r>
       <w:r>
+        <w:rPr>
+          <w:lang w:val="fr-FR"/>
+        </w:rPr>
         <w:br/>
         <w:t xml:space="preserve">     - Đó là lý do tại sao, ở các phần trước khi chúng ta push hoặc pull hay làm một số việc khác thì lại có tham số</w:t>
       </w:r>
       <w:r>
         <w:rPr>
           <w:b/>
+          <w:lang w:val="fr-FR"/>
         </w:rPr>
         <w:t xml:space="preserve"> </w:t>
       </w:r>
@@ -13083,16 +13161,21 @@
           <w:sz w:val="24"/>
           <w:szCs w:val="24"/>
           <w:shd w:val="clear" w:color="auto" w:fill="F9F2F4"/>
+          <w:lang w:val="fr-FR"/>
         </w:rPr>
         <w:t>master</w:t>
       </w:r>
       <w:r>
         <w:rPr>
           <w:b/>
+          <w:lang w:val="fr-FR"/>
         </w:rPr>
         <w:t> </w:t>
       </w:r>
       <w:r>
+        <w:rPr>
+          <w:lang w:val="fr-FR"/>
+        </w:rPr>
         <w:t>trong câu lệnh, đó nghĩa là chúng ta đang thực hiện thao tác trên branch </w:t>
       </w:r>
       <w:r>
@@ -13103,18 +13186,21 @@
           <w:sz w:val="24"/>
           <w:szCs w:val="24"/>
           <w:shd w:val="clear" w:color="auto" w:fill="F9F2F4"/>
+          <w:lang w:val="fr-FR"/>
         </w:rPr>
         <w:t>master</w:t>
       </w:r>
       <w:r>
         <w:rPr>
           <w:b/>
+          <w:lang w:val="fr-FR"/>
         </w:rPr>
         <w:t>.</w:t>
       </w:r>
       <w:r>
         <w:rPr>
           <w:b/>
+          <w:lang w:val="fr-FR"/>
         </w:rPr>
         <w:br/>
       </w:r>
@@ -13523,14 +13609,7 @@
         <w:rPr>
           <w:color w:val="000000" w:themeColor="text1"/>
         </w:rPr>
-        <w:t xml:space="preserve"> thì khi bạn dùng </w:t>
-      </w:r>
-      <w:r>
-        <w:rPr>
-          <w:color w:val="000000" w:themeColor="text1"/>
-        </w:rPr>
-        <w:lastRenderedPageBreak/>
-        <w:t>lệnh checkout là nội dung trên máy tính nó tự đổi tương ứng, đó là lý do bạn có thể test nhiều phiên bản trên máy tính mà không cần đổi thư mục, chỉ cần checkout cái branch.</w:t>
+        <w:t> thì khi bạn dùng lệnh checkout là nội dung trên máy tính nó tự đổi tương ứng, đó là lý do bạn có thể test nhiều phiên bản trên máy tính mà không cần đổi thư mục, chỉ cần checkout cái branch.</w:t>
       </w:r>
     </w:p>
     <w:p>
@@ -13550,9 +13629,10 @@
         <w:rPr>
           <w:color w:val="000000" w:themeColor="text1"/>
         </w:rPr>
+        <w:lastRenderedPageBreak/>
         <w:br/>
       </w:r>
-      <w:bookmarkStart w:id="42" w:name="_Toc468658585"/>
+      <w:bookmarkStart w:id="41" w:name="_Toc468658585"/>
       <w:r>
         <w:rPr>
           <w:rStyle w:val="Heading2Char"/>
@@ -13562,7 +13642,7 @@
         </w:rPr>
         <w:t>II. Cách tạo một branch</w:t>
       </w:r>
-      <w:bookmarkEnd w:id="42"/>
+      <w:bookmarkEnd w:id="41"/>
     </w:p>
     <w:p>
       <w:pPr>
@@ -13774,7 +13854,7 @@
           <w:shd w:val="clear" w:color="auto" w:fill="FFFFFF"/>
         </w:rPr>
       </w:pPr>
-      <w:bookmarkStart w:id="43" w:name="_Toc468658586"/>
+      <w:bookmarkStart w:id="42" w:name="_Toc468658586"/>
       <w:r>
         <w:rPr>
           <w:rStyle w:val="Heading2Char"/>
@@ -13784,7 +13864,7 @@
         </w:rPr>
         <w:t>III. Check out một branch</w:t>
       </w:r>
-      <w:bookmarkEnd w:id="43"/>
+      <w:bookmarkEnd w:id="42"/>
       <w:r>
         <w:rPr>
           <w:b/>
@@ -14304,7 +14384,7 @@
           <w:u w:val="single"/>
         </w:rPr>
       </w:pPr>
-      <w:bookmarkStart w:id="44" w:name="_Toc468658587"/>
+      <w:bookmarkStart w:id="43" w:name="_Toc468658587"/>
       <w:r>
         <w:rPr>
           <w:rStyle w:val="Heading2Char"/>
@@ -14314,7 +14394,7 @@
         </w:rPr>
         <w:t>IV.Gập dữ liệu từ một branch</w:t>
       </w:r>
-      <w:bookmarkEnd w:id="44"/>
+      <w:bookmarkEnd w:id="43"/>
     </w:p>
     <w:p>
       <w:pPr>
@@ -14470,7 +14550,7 @@
           <w:u w:val="single"/>
         </w:rPr>
       </w:pPr>
-      <w:bookmarkStart w:id="45" w:name="_Toc468658588"/>
+      <w:bookmarkStart w:id="44" w:name="_Toc468658588"/>
       <w:r>
         <w:rPr>
           <w:rStyle w:val="Heading2Char"/>
@@ -14480,7 +14560,7 @@
         </w:rPr>
         <w:t>V. Xóa branch</w:t>
       </w:r>
-      <w:bookmarkEnd w:id="45"/>
+      <w:bookmarkEnd w:id="44"/>
     </w:p>
     <w:p>
       <w:pPr>
@@ -14692,7 +14772,7 @@
           <w:u w:val="single"/>
         </w:rPr>
       </w:pPr>
-      <w:bookmarkStart w:id="46" w:name="_Toc468658589"/>
+      <w:bookmarkStart w:id="45" w:name="_Toc468658589"/>
       <w:r>
         <w:rPr>
           <w:rStyle w:val="Heading2Char"/>
@@ -14702,7 +14782,7 @@
         </w:rPr>
         <w:t>VI. Làm việc với Remote Branch</w:t>
       </w:r>
-      <w:bookmarkEnd w:id="46"/>
+      <w:bookmarkEnd w:id="45"/>
     </w:p>
     <w:p>
       <w:pPr>
@@ -15120,7 +15200,7 @@
           <w:szCs w:val="48"/>
         </w:rPr>
       </w:pPr>
-      <w:bookmarkStart w:id="47" w:name="_Toc468547562"/>
+      <w:bookmarkStart w:id="46" w:name="_Toc468547562"/>
     </w:p>
     <w:p>
       <w:pPr>
@@ -15133,7 +15213,7 @@
           <w:szCs w:val="48"/>
         </w:rPr>
       </w:pPr>
-      <w:bookmarkStart w:id="48" w:name="_Toc468658590"/>
+      <w:bookmarkStart w:id="47" w:name="_Toc468658590"/>
       <w:r>
         <w:rPr>
           <w:rStyle w:val="Heading1Char"/>
@@ -15162,8 +15242,8 @@
         </w:rPr>
         <w:t>ng git bash</w:t>
       </w:r>
+      <w:bookmarkEnd w:id="46"/>
       <w:bookmarkEnd w:id="47"/>
-      <w:bookmarkEnd w:id="48"/>
     </w:p>
     <w:p>
       <w:pPr>
@@ -15466,6 +15546,30 @@
     </w:p>
     <w:p>
       <w:pPr>
+        <w:rPr>
+          <w:sz w:val="32"/>
+        </w:rPr>
+      </w:pPr>
+      <w:bookmarkStart w:id="48" w:name="_GoBack"/>
+      <w:bookmarkEnd w:id="48"/>
+      <w:r>
+        <w:rPr>
+          <w:sz w:val="32"/>
+        </w:rPr>
+        <w:t xml:space="preserve">Nguồn: </w:t>
+      </w:r>
+      <w:hyperlink r:id="rId51" w:history="1">
+        <w:r>
+          <w:rPr>
+            <w:rStyle w:val="Hyperlink"/>
+            <w:sz w:val="32"/>
+          </w:rPr>
+          <w:t>https://thachpham.com/series/git-co-ban</w:t>
+        </w:r>
+      </w:hyperlink>
+    </w:p>
+    <w:p>
+      <w:pPr>
         <w:spacing w:after="0" w:line="240" w:lineRule="auto"/>
         <w:rPr>
           <w:b/>
@@ -15473,42 +15577,44 @@
           <w:szCs w:val="24"/>
         </w:rPr>
       </w:pPr>
-      <w:r>
+    </w:p>
+    <w:p>
+      <w:pPr>
+        <w:spacing w:after="0" w:line="240" w:lineRule="auto"/>
         <w:rPr>
           <w:b/>
           <w:color w:val="000000" w:themeColor="text1"/>
           <w:szCs w:val="24"/>
         </w:rPr>
+      </w:pPr>
+    </w:p>
+    <w:p>
+      <w:pPr>
+        <w:spacing w:after="0" w:line="240" w:lineRule="auto"/>
+        <w:rPr>
+          <w:b/>
+          <w:color w:val="000000" w:themeColor="text1"/>
+          <w:szCs w:val="24"/>
+        </w:rPr>
+      </w:pPr>
+      <w:r>
+        <w:rPr>
+          <w:b/>
+          <w:color w:val="000000" w:themeColor="text1"/>
+          <w:szCs w:val="24"/>
+        </w:rPr>
         <w:br w:type="page"/>
       </w:r>
     </w:p>
     <w:p>
       <w:pPr>
         <w:spacing w:after="0" w:line="240" w:lineRule="auto"/>
-        <w:rPr>
-          <w:b/>
-          <w:color w:val="000000" w:themeColor="text1"/>
-          <w:szCs w:val="24"/>
-        </w:rPr>
       </w:pPr>
     </w:p>
     <w:p>
       <w:pPr>
         <w:spacing w:after="0" w:line="240" w:lineRule="auto"/>
-        <w:rPr>
-          <w:b/>
-          <w:color w:val="000000" w:themeColor="text1"/>
-          <w:szCs w:val="24"/>
-        </w:rPr>
-      </w:pPr>
-      <w:r>
-        <w:rPr>
-          <w:b/>
-          <w:color w:val="000000" w:themeColor="text1"/>
-          <w:szCs w:val="24"/>
-        </w:rPr>
-        <w:br w:type="page"/>
-      </w:r>
+      </w:pPr>
     </w:p>
     <w:p>
       <w:pPr>
@@ -15605,23 +15711,13 @@
         <w:spacing w:after="0" w:line="240" w:lineRule="auto"/>
       </w:pPr>
     </w:p>
-    <w:p>
-      <w:pPr>
-        <w:spacing w:after="0" w:line="240" w:lineRule="auto"/>
-      </w:pPr>
-    </w:p>
-    <w:p>
-      <w:pPr>
-        <w:spacing w:after="0" w:line="240" w:lineRule="auto"/>
-      </w:pPr>
-    </w:p>
     <w:sectPr>
-      <w:headerReference w:type="even" r:id="rId51"/>
-      <w:headerReference w:type="default" r:id="rId52"/>
-      <w:footerReference w:type="even" r:id="rId53"/>
-      <w:footerReference w:type="default" r:id="rId54"/>
-      <w:headerReference w:type="first" r:id="rId55"/>
-      <w:footerReference w:type="first" r:id="rId56"/>
+      <w:headerReference w:type="even" r:id="rId52"/>
+      <w:headerReference w:type="default" r:id="rId53"/>
+      <w:footerReference w:type="even" r:id="rId54"/>
+      <w:footerReference w:type="default" r:id="rId55"/>
+      <w:headerReference w:type="first" r:id="rId56"/>
+      <w:footerReference w:type="first" r:id="rId57"/>
       <w:pgSz w:w="11909" w:h="16834" w:code="9"/>
       <w:pgMar w:top="1440" w:right="1296" w:bottom="1440" w:left="1440" w:header="720" w:footer="720" w:gutter="0"/>
       <w:cols w:space="720"/>
@@ -15911,7 +16007,7 @@
               <w:noProof/>
               <w:color w:val="FFFFFF" w:themeColor="background1"/>
             </w:rPr>
-            <w:t>4</w:t>
+            <w:t>25</w:t>
           </w:r>
           <w:r>
             <w:fldChar w:fldCharType="end"/>
@@ -20615,7 +20711,7 @@
 </file>
 
 <file path=customXml/itemProps2.xml><?xml version="1.0" encoding="utf-8"?>
-<ds:datastoreItem xmlns:ds="http://schemas.openxmlformats.org/officeDocument/2006/customXml" ds:itemID="{993017BB-9A2B-44E3-B490-22FEAD215BF2}">
+<ds:datastoreItem xmlns:ds="http://schemas.openxmlformats.org/officeDocument/2006/customXml" ds:itemID="{7386EE7C-F5B9-4F61-86B6-E3E6B20A19FC}">
   <ds:schemaRefs>
     <ds:schemaRef ds:uri="http://schemas.openxmlformats.org/officeDocument/2006/bibliography"/>
   </ds:schemaRefs>

</xml_diff>